<commit_message>
Lets call it a "cleansing"
</commit_message>
<xml_diff>
--- a/removes++.docx
+++ b/removes++.docx
@@ -1451,22 +1451,25 @@
       <w:pPr>
         <w:rPr>
           <w:color w:val="000000" w:themeColor="text1"/>
-          <w:lang w:val="en-US"/>
-        </w:rPr>
-      </w:pPr>
-      <w:proofErr w:type="spellStart"/>
-      <w:r>
-        <w:rPr>
-          <w:color w:val="000000" w:themeColor="text1"/>
-          <w:lang w:val="en-US"/>
-        </w:rPr>
-        <w:t>Durch</w:t>
-      </w:r>
-      <w:proofErr w:type="spellEnd"/>
-      <w:r>
-        <w:rPr>
-          <w:color w:val="000000" w:themeColor="text1"/>
-          <w:lang w:val="en-US"/>
+        </w:rPr>
+      </w:pPr>
+      <w:r>
+        <w:rPr>
+          <w:color w:val="000000" w:themeColor="text1"/>
+        </w:rPr>
+        <w:t xml:space="preserve">Durch alle </w:t>
+      </w:r>
+      <w:proofErr w:type="spellStart"/>
+      <w:r>
+        <w:rPr>
+          <w:color w:val="000000" w:themeColor="text1"/>
+        </w:rPr>
+        <w:t>config</w:t>
+      </w:r>
+      <w:proofErr w:type="spellEnd"/>
+      <w:r>
+        <w:rPr>
+          <w:color w:val="000000" w:themeColor="text1"/>
         </w:rPr>
         <w:t xml:space="preserve"> </w:t>
       </w:r>
@@ -1474,15 +1477,40 @@
       <w:r>
         <w:rPr>
           <w:color w:val="000000" w:themeColor="text1"/>
-          <w:lang w:val="en-US"/>
-        </w:rPr>
-        <w:t>alle</w:t>
-      </w:r>
-      <w:proofErr w:type="spellEnd"/>
-      <w:r>
-        <w:rPr>
-          <w:color w:val="000000" w:themeColor="text1"/>
-          <w:lang w:val="en-US"/>
+        </w:rPr>
+        <w:t>files</w:t>
+      </w:r>
+      <w:proofErr w:type="spellEnd"/>
+      <w:r>
+        <w:rPr>
+          <w:color w:val="000000" w:themeColor="text1"/>
+        </w:rPr>
+        <w:t xml:space="preserve"> kämpfen</w:t>
+      </w:r>
+    </w:p>
+    <w:p>
+      <w:pPr>
+        <w:rPr>
+          <w:color w:val="000000" w:themeColor="text1"/>
+        </w:rPr>
+      </w:pPr>
+      <w:r>
+        <w:rPr>
+          <w:color w:val="000000" w:themeColor="text1"/>
+        </w:rPr>
+        <w:t xml:space="preserve">Inferno </w:t>
+      </w:r>
+      <w:proofErr w:type="spellStart"/>
+      <w:r>
+        <w:rPr>
+          <w:color w:val="000000" w:themeColor="text1"/>
+        </w:rPr>
+        <w:t>clay</w:t>
+      </w:r>
+      <w:proofErr w:type="spellEnd"/>
+      <w:r>
+        <w:rPr>
+          <w:color w:val="000000" w:themeColor="text1"/>
         </w:rPr>
         <w:t xml:space="preserve"> </w:t>
       </w:r>
@@ -1490,46 +1518,56 @@
       <w:r>
         <w:rPr>
           <w:color w:val="000000" w:themeColor="text1"/>
-          <w:lang w:val="en-US"/>
-        </w:rPr>
-        <w:t>config</w:t>
-      </w:r>
-      <w:proofErr w:type="spellEnd"/>
-      <w:r>
-        <w:rPr>
-          <w:color w:val="000000" w:themeColor="text1"/>
-          <w:lang w:val="en-US"/>
-        </w:rPr>
-        <w:t xml:space="preserve"> files </w:t>
-      </w:r>
-      <w:proofErr w:type="spellStart"/>
-      <w:r>
-        <w:rPr>
-          <w:color w:val="000000" w:themeColor="text1"/>
-          <w:lang w:val="en-US"/>
-        </w:rPr>
-        <w:t>kämpfen</w:t>
-      </w:r>
-      <w:proofErr w:type="spellEnd"/>
-    </w:p>
-    <w:p>
-      <w:pPr>
-        <w:rPr>
-          <w:color w:val="000000" w:themeColor="text1"/>
-        </w:rPr>
-      </w:pPr>
-      <w:r>
-        <w:rPr>
-          <w:color w:val="000000" w:themeColor="text1"/>
-        </w:rPr>
-        <w:t xml:space="preserve">Inferno </w:t>
-      </w:r>
-      <w:proofErr w:type="spellStart"/>
-      <w:r>
-        <w:rPr>
-          <w:color w:val="000000" w:themeColor="text1"/>
-        </w:rPr>
-        <w:t>clay</w:t>
+        </w:rPr>
+        <w:t>recipe</w:t>
+      </w:r>
+      <w:proofErr w:type="spellEnd"/>
+      <w:r>
+        <w:rPr>
+          <w:color w:val="000000" w:themeColor="text1"/>
+        </w:rPr>
+        <w:t xml:space="preserve"> ändern</w:t>
+      </w:r>
+    </w:p>
+    <w:p>
+      <w:pPr>
+        <w:rPr>
+          <w:color w:val="000000" w:themeColor="text1"/>
+        </w:rPr>
+      </w:pPr>
+      <w:r>
+        <w:rPr>
+          <w:color w:val="000000" w:themeColor="text1"/>
+        </w:rPr>
+        <w:t xml:space="preserve">Reinforcement </w:t>
+      </w:r>
+      <w:proofErr w:type="spellStart"/>
+      <w:r>
+        <w:rPr>
+          <w:color w:val="000000" w:themeColor="text1"/>
+        </w:rPr>
+        <w:t>rezept</w:t>
+      </w:r>
+      <w:proofErr w:type="spellEnd"/>
+      <w:r>
+        <w:rPr>
+          <w:color w:val="000000" w:themeColor="text1"/>
+        </w:rPr>
+        <w:t xml:space="preserve"> ändern</w:t>
+      </w:r>
+    </w:p>
+    <w:p>
+      <w:pPr>
+        <w:rPr>
+          <w:color w:val="000000" w:themeColor="text1"/>
+        </w:rPr>
+      </w:pPr>
+      <w:proofErr w:type="spellStart"/>
+      <w:r>
+        <w:rPr>
+          <w:color w:val="000000" w:themeColor="text1"/>
+        </w:rPr>
+        <w:t>Gun</w:t>
       </w:r>
       <w:proofErr w:type="spellEnd"/>
       <w:r>
@@ -1543,55 +1581,28 @@
         <w:rPr>
           <w:color w:val="000000" w:themeColor="text1"/>
         </w:rPr>
-        <w:t>recipe</w:t>
-      </w:r>
-      <w:proofErr w:type="spellEnd"/>
-      <w:r>
-        <w:rPr>
-          <w:color w:val="000000" w:themeColor="text1"/>
-        </w:rPr>
-        <w:t xml:space="preserve"> ändern</w:t>
-      </w:r>
-    </w:p>
-    <w:p>
-      <w:pPr>
-        <w:rPr>
-          <w:color w:val="000000" w:themeColor="text1"/>
-        </w:rPr>
-      </w:pPr>
-      <w:r>
-        <w:rPr>
-          <w:color w:val="000000" w:themeColor="text1"/>
-        </w:rPr>
-        <w:t xml:space="preserve">Reinforcement </w:t>
-      </w:r>
-      <w:proofErr w:type="spellStart"/>
-      <w:r>
-        <w:rPr>
-          <w:color w:val="000000" w:themeColor="text1"/>
-        </w:rPr>
-        <w:t>rezept</w:t>
-      </w:r>
-      <w:proofErr w:type="spellEnd"/>
-      <w:r>
-        <w:rPr>
-          <w:color w:val="000000" w:themeColor="text1"/>
-        </w:rPr>
-        <w:t xml:space="preserve"> ändern</w:t>
-      </w:r>
-    </w:p>
-    <w:p>
-      <w:pPr>
-        <w:rPr>
-          <w:color w:val="000000" w:themeColor="text1"/>
-        </w:rPr>
-      </w:pPr>
-      <w:proofErr w:type="spellStart"/>
-      <w:r>
-        <w:rPr>
-          <w:color w:val="000000" w:themeColor="text1"/>
-        </w:rPr>
-        <w:t>Gun</w:t>
+        <w:t>skeleton</w:t>
+      </w:r>
+      <w:proofErr w:type="spellEnd"/>
+      <w:r>
+        <w:rPr>
+          <w:color w:val="000000" w:themeColor="text1"/>
+        </w:rPr>
+        <w:t xml:space="preserve"> deaktivieren</w:t>
+      </w:r>
+    </w:p>
+    <w:p>
+      <w:pPr>
+        <w:rPr>
+          <w:color w:val="000000" w:themeColor="text1"/>
+        </w:rPr>
+      </w:pPr>
+      <w:proofErr w:type="spellStart"/>
+      <w:r>
+        <w:rPr>
+          <w:color w:val="000000" w:themeColor="text1"/>
+        </w:rPr>
+        <w:t>Disable</w:t>
       </w:r>
       <w:proofErr w:type="spellEnd"/>
       <w:r>
@@ -1605,30 +1616,23 @@
         <w:rPr>
           <w:color w:val="000000" w:themeColor="text1"/>
         </w:rPr>
-        <w:t>skeleton</w:t>
-      </w:r>
-      <w:proofErr w:type="spellEnd"/>
-      <w:r>
-        <w:rPr>
-          <w:color w:val="000000" w:themeColor="text1"/>
-        </w:rPr>
-        <w:t xml:space="preserve"> deaktivieren</w:t>
-      </w:r>
-    </w:p>
-    <w:p>
-      <w:pPr>
-        <w:rPr>
-          <w:color w:val="000000" w:themeColor="text1"/>
-          <w:lang w:val="en-US"/>
-        </w:rPr>
-      </w:pPr>
-      <w:r>
-        <w:rPr>
-          <w:color w:val="000000" w:themeColor="text1"/>
-          <w:lang w:val="en-US"/>
-        </w:rPr>
-        <w:t>Disable bed spawn</w:t>
-      </w:r>
+        <w:t>bed</w:t>
+      </w:r>
+      <w:proofErr w:type="spellEnd"/>
+      <w:r>
+        <w:rPr>
+          <w:color w:val="000000" w:themeColor="text1"/>
+        </w:rPr>
+        <w:t xml:space="preserve"> </w:t>
+      </w:r>
+      <w:proofErr w:type="spellStart"/>
+      <w:r>
+        <w:rPr>
+          <w:color w:val="000000" w:themeColor="text1"/>
+        </w:rPr>
+        <w:t>spawn</w:t>
+      </w:r>
+      <w:proofErr w:type="spellEnd"/>
     </w:p>
     <w:p>
       <w:pPr>
@@ -1833,17 +1837,65 @@
           <w:color w:val="000000" w:themeColor="text1"/>
           <w:lang w:val="en-US"/>
         </w:rPr>
-        <w:t xml:space="preserve"> + </w:t>
-      </w:r>
-      <w:proofErr w:type="gramStart"/>
-      <w:r>
-        <w:rPr>
-          <w:color w:val="000000" w:themeColor="text1"/>
-          <w:lang w:val="en-US"/>
-        </w:rPr>
-        <w:t>epic</w:t>
-      </w:r>
-      <w:proofErr w:type="gramEnd"/>
+        <w:t xml:space="preserve"> + epic </w:t>
+      </w:r>
+      <w:proofErr w:type="spellStart"/>
+      <w:r>
+        <w:rPr>
+          <w:color w:val="000000" w:themeColor="text1"/>
+          <w:lang w:val="en-US"/>
+        </w:rPr>
+        <w:t>blt</w:t>
+      </w:r>
+      <w:proofErr w:type="spellEnd"/>
+    </w:p>
+    <w:p>
+      <w:pPr>
+        <w:rPr>
+          <w:color w:val="000000" w:themeColor="text1"/>
+          <w:lang w:val="en-US"/>
+        </w:rPr>
+      </w:pPr>
+      <w:r>
+        <w:rPr>
+          <w:color w:val="000000" w:themeColor="text1"/>
+          <w:lang w:val="en-US"/>
+        </w:rPr>
+        <w:t xml:space="preserve">Dimension stages </w:t>
+      </w:r>
+      <w:proofErr w:type="spellStart"/>
+      <w:r>
+        <w:rPr>
+          <w:color w:val="000000" w:themeColor="text1"/>
+          <w:lang w:val="en-US"/>
+        </w:rPr>
+        <w:t>für</w:t>
+      </w:r>
+      <w:proofErr w:type="spellEnd"/>
+      <w:r>
+        <w:rPr>
+          <w:color w:val="000000" w:themeColor="text1"/>
+          <w:lang w:val="en-US"/>
+        </w:rPr>
+        <w:t xml:space="preserve"> no nether</w:t>
+      </w:r>
+    </w:p>
+    <w:p>
+      <w:pPr>
+        <w:rPr>
+          <w:color w:val="000000" w:themeColor="text1"/>
+          <w:lang w:val="en-US"/>
+        </w:rPr>
+      </w:pPr>
+      <w:proofErr w:type="spellStart"/>
+      <w:r>
+        <w:rPr>
+          <w:color w:val="000000" w:themeColor="text1"/>
+          <w:lang w:val="en-US"/>
+        </w:rPr>
+        <w:t>Resourcepack</w:t>
+      </w:r>
+      <w:proofErr w:type="spellEnd"/>
       <w:r>
         <w:rPr>
           <w:color w:val="000000" w:themeColor="text1"/>
@@ -1857,70 +1909,6 @@
           <w:color w:val="000000" w:themeColor="text1"/>
           <w:lang w:val="en-US"/>
         </w:rPr>
-        <w:t>blt</w:t>
-      </w:r>
-      <w:proofErr w:type="spellEnd"/>
-    </w:p>
-    <w:p>
-      <w:pPr>
-        <w:rPr>
-          <w:color w:val="000000" w:themeColor="text1"/>
-          <w:lang w:val="en-US"/>
-        </w:rPr>
-      </w:pPr>
-      <w:r>
-        <w:rPr>
-          <w:color w:val="000000" w:themeColor="text1"/>
-          <w:lang w:val="en-US"/>
-        </w:rPr>
-        <w:t xml:space="preserve">Dimension stages </w:t>
-      </w:r>
-      <w:proofErr w:type="spellStart"/>
-      <w:r>
-        <w:rPr>
-          <w:color w:val="000000" w:themeColor="text1"/>
-          <w:lang w:val="en-US"/>
-        </w:rPr>
-        <w:t>für</w:t>
-      </w:r>
-      <w:proofErr w:type="spellEnd"/>
-      <w:r>
-        <w:rPr>
-          <w:color w:val="000000" w:themeColor="text1"/>
-          <w:lang w:val="en-US"/>
-        </w:rPr>
-        <w:t xml:space="preserve"> no nether</w:t>
-      </w:r>
-    </w:p>
-    <w:p>
-      <w:pPr>
-        <w:rPr>
-          <w:color w:val="000000" w:themeColor="text1"/>
-          <w:lang w:val="en-US"/>
-        </w:rPr>
-      </w:pPr>
-      <w:proofErr w:type="spellStart"/>
-      <w:r>
-        <w:rPr>
-          <w:color w:val="000000" w:themeColor="text1"/>
-          <w:lang w:val="en-US"/>
-        </w:rPr>
-        <w:t>Resourcepack</w:t>
-      </w:r>
-      <w:proofErr w:type="spellEnd"/>
-      <w:r>
-        <w:rPr>
-          <w:color w:val="000000" w:themeColor="text1"/>
-          <w:lang w:val="en-US"/>
-        </w:rPr>
-        <w:t xml:space="preserve"> </w:t>
-      </w:r>
-      <w:proofErr w:type="spellStart"/>
-      <w:r>
-        <w:rPr>
-          <w:color w:val="000000" w:themeColor="text1"/>
-          <w:lang w:val="en-US"/>
-        </w:rPr>
         <w:t>mit</w:t>
       </w:r>
       <w:proofErr w:type="spellEnd"/>
@@ -1930,128 +1918,126 @@
           <w:lang w:val="en-US"/>
         </w:rPr>
         <w:t xml:space="preserve"> mii plaza</w:t>
+      </w:r>
+    </w:p>
+    <w:p>
+      <w:pPr>
+        <w:rPr>
+          <w:color w:val="000000" w:themeColor="text1"/>
+          <w:lang w:val="en-US"/>
+        </w:rPr>
+      </w:pPr>
+      <w:r>
+        <w:rPr>
+          <w:color w:val="000000" w:themeColor="text1"/>
+          <w:lang w:val="en-US"/>
+        </w:rPr>
+        <w:t>++ carry on?</w:t>
+      </w:r>
+      <w:r>
+        <w:rPr>
+          <w:color w:val="000000" w:themeColor="text1"/>
+          <w:lang w:val="en-US"/>
+        </w:rPr>
+        <w:t xml:space="preserve"> If so rem </w:t>
+      </w:r>
+      <w:proofErr w:type="spellStart"/>
+      <w:r>
+        <w:rPr>
+          <w:color w:val="000000" w:themeColor="text1"/>
+          <w:lang w:val="en-US"/>
+        </w:rPr>
+        <w:t>piggybackpack</w:t>
+      </w:r>
+      <w:proofErr w:type="spellEnd"/>
+    </w:p>
+    <w:p>
+      <w:pPr>
+        <w:rPr>
+          <w:color w:val="000000" w:themeColor="text1"/>
+          <w:lang w:val="en-US"/>
+        </w:rPr>
+      </w:pPr>
+      <w:r>
+        <w:rPr>
+          <w:color w:val="000000" w:themeColor="text1"/>
+          <w:lang w:val="en-US"/>
+        </w:rPr>
+        <w:t>++ clay veins?</w:t>
+      </w:r>
+    </w:p>
+    <w:p>
+      <w:pPr>
+        <w:rPr>
+          <w:color w:val="000000" w:themeColor="text1"/>
+          <w:lang w:val="en-US"/>
+        </w:rPr>
+      </w:pPr>
+      <w:r>
+        <w:rPr>
+          <w:color w:val="000000" w:themeColor="text1"/>
+          <w:lang w:val="en-US"/>
+        </w:rPr>
+        <w:t xml:space="preserve">++ </w:t>
+      </w:r>
+      <w:proofErr w:type="spellStart"/>
+      <w:r>
+        <w:rPr>
+          <w:color w:val="000000" w:themeColor="text1"/>
+          <w:lang w:val="en-US"/>
+        </w:rPr>
+        <w:t>chiseld</w:t>
+      </w:r>
+      <w:proofErr w:type="spellEnd"/>
+      <w:r>
+        <w:rPr>
+          <w:color w:val="000000" w:themeColor="text1"/>
+          <w:lang w:val="en-US"/>
+        </w:rPr>
+        <w:t xml:space="preserve"> armor</w:t>
+      </w:r>
+    </w:p>
+    <w:p>
+      <w:pPr>
+        <w:rPr>
+          <w:color w:val="000000" w:themeColor="text1"/>
+          <w:lang w:val="en-US"/>
+        </w:rPr>
+      </w:pPr>
+      <w:proofErr w:type="spellStart"/>
+      <w:r>
+        <w:rPr>
+          <w:color w:val="000000" w:themeColor="text1"/>
+          <w:lang w:val="en-US"/>
+        </w:rPr>
+        <w:t>Antiqueatlas</w:t>
+      </w:r>
+      <w:proofErr w:type="spellEnd"/>
+      <w:r>
+        <w:rPr>
+          <w:color w:val="000000" w:themeColor="text1"/>
+          <w:lang w:val="en-US"/>
+        </w:rPr>
+        <w:t>!!!</w:t>
+      </w:r>
+    </w:p>
+    <w:p>
+      <w:pPr>
+        <w:rPr>
+          <w:color w:val="000000" w:themeColor="text1"/>
+          <w:lang w:val="en-US"/>
+        </w:rPr>
+      </w:pPr>
+      <w:r>
+        <w:rPr>
+          <w:color w:val="000000" w:themeColor="text1"/>
+          <w:lang w:val="en-US"/>
+        </w:rPr>
+        <w:lastRenderedPageBreak/>
+        <w:t>Das tofu problem</w:t>
       </w:r>
       <w:bookmarkStart w:id="0" w:name="_GoBack"/>
       <w:bookmarkEnd w:id="0"/>
-    </w:p>
-    <w:p>
-      <w:pPr>
-        <w:rPr>
-          <w:color w:val="000000" w:themeColor="text1"/>
-          <w:lang w:val="en-US"/>
-        </w:rPr>
-      </w:pPr>
-      <w:r>
-        <w:rPr>
-          <w:color w:val="000000" w:themeColor="text1"/>
-          <w:lang w:val="en-US"/>
-        </w:rPr>
-        <w:t>++ carry on?</w:t>
-      </w:r>
-      <w:r>
-        <w:rPr>
-          <w:color w:val="000000" w:themeColor="text1"/>
-          <w:lang w:val="en-US"/>
-        </w:rPr>
-        <w:t xml:space="preserve"> If so rem </w:t>
-      </w:r>
-      <w:proofErr w:type="spellStart"/>
-      <w:r>
-        <w:rPr>
-          <w:color w:val="000000" w:themeColor="text1"/>
-          <w:lang w:val="en-US"/>
-        </w:rPr>
-        <w:t>piggybackpack</w:t>
-      </w:r>
-      <w:proofErr w:type="spellEnd"/>
-    </w:p>
-    <w:p>
-      <w:pPr>
-        <w:rPr>
-          <w:color w:val="000000" w:themeColor="text1"/>
-          <w:lang w:val="en-US"/>
-        </w:rPr>
-      </w:pPr>
-      <w:r>
-        <w:rPr>
-          <w:color w:val="000000" w:themeColor="text1"/>
-          <w:lang w:val="en-US"/>
-        </w:rPr>
-        <w:t xml:space="preserve">++ </w:t>
-      </w:r>
-      <w:proofErr w:type="gramStart"/>
-      <w:r>
-        <w:rPr>
-          <w:color w:val="000000" w:themeColor="text1"/>
-          <w:lang w:val="en-US"/>
-        </w:rPr>
-        <w:t>clay</w:t>
-      </w:r>
-      <w:proofErr w:type="gramEnd"/>
-      <w:r>
-        <w:rPr>
-          <w:color w:val="000000" w:themeColor="text1"/>
-          <w:lang w:val="en-US"/>
-        </w:rPr>
-        <w:t xml:space="preserve"> veins?</w:t>
-      </w:r>
-    </w:p>
-    <w:p>
-      <w:pPr>
-        <w:rPr>
-          <w:color w:val="000000" w:themeColor="text1"/>
-          <w:lang w:val="en-US"/>
-        </w:rPr>
-      </w:pPr>
-      <w:r>
-        <w:rPr>
-          <w:color w:val="000000" w:themeColor="text1"/>
-          <w:lang w:val="en-US"/>
-        </w:rPr>
-        <w:t xml:space="preserve">++ </w:t>
-      </w:r>
-      <w:proofErr w:type="spellStart"/>
-      <w:proofErr w:type="gramStart"/>
-      <w:r>
-        <w:rPr>
-          <w:color w:val="000000" w:themeColor="text1"/>
-          <w:lang w:val="en-US"/>
-        </w:rPr>
-        <w:t>chiseld</w:t>
-      </w:r>
-      <w:proofErr w:type="spellEnd"/>
-      <w:proofErr w:type="gramEnd"/>
-      <w:r>
-        <w:rPr>
-          <w:color w:val="000000" w:themeColor="text1"/>
-          <w:lang w:val="en-US"/>
-        </w:rPr>
-        <w:t xml:space="preserve"> armor</w:t>
-      </w:r>
-    </w:p>
-    <w:p>
-      <w:pPr>
-        <w:rPr>
-          <w:color w:val="000000" w:themeColor="text1"/>
-          <w:lang w:val="en-US"/>
-        </w:rPr>
-      </w:pPr>
-      <w:proofErr w:type="spellStart"/>
-      <w:r>
-        <w:rPr>
-          <w:color w:val="000000" w:themeColor="text1"/>
-          <w:lang w:val="en-US"/>
-        </w:rPr>
-        <w:t>Antiqueatlas</w:t>
-      </w:r>
-      <w:proofErr w:type="spellEnd"/>
-      <w:r>
-        <w:rPr>
-          <w:color w:val="000000" w:themeColor="text1"/>
-          <w:lang w:val="en-US"/>
-        </w:rPr>
-        <w:t>!!!</w:t>
-      </w:r>
     </w:p>
     <w:sectPr>
       <w:pgSz w:w="11906" w:h="16838"/>

</xml_diff>